<commit_message>
added CGHIST parser and updated readme
</commit_message>
<xml_diff>
--- a/Report.docx
+++ b/Report.docx
@@ -45,121 +45,23 @@
           <w:sz w:val="24"/>
           <w:szCs w:val="24"/>
         </w:rPr>
-        <w:t>T</w:t>
-      </w:r>
-      <w:r>
-        <w:rPr>
-          <w:rFonts w:ascii="Times New Roman" w:hAnsi="Times New Roman" w:cs="Times New Roman"/>
-          <w:sz w:val="24"/>
-          <w:szCs w:val="24"/>
-        </w:rPr>
-        <w:t>he</w:t>
-      </w:r>
-      <w:r>
-        <w:rPr>
-          <w:rFonts w:ascii="Times New Roman" w:hAnsi="Times New Roman" w:cs="Times New Roman"/>
-          <w:sz w:val="24"/>
-          <w:szCs w:val="24"/>
-        </w:rPr>
-        <w:t xml:space="preserve"> most noticeable difference</w:t>
-      </w:r>
-      <w:r>
-        <w:rPr>
-          <w:rFonts w:ascii="Times New Roman" w:hAnsi="Times New Roman" w:cs="Times New Roman"/>
-          <w:sz w:val="24"/>
-          <w:szCs w:val="24"/>
-        </w:rPr>
-        <w:t xml:space="preserve"> </w:t>
-      </w:r>
-      <w:r>
-        <w:rPr>
-          <w:rFonts w:ascii="Times New Roman" w:hAnsi="Times New Roman" w:cs="Times New Roman"/>
-          <w:sz w:val="24"/>
-          <w:szCs w:val="24"/>
-        </w:rPr>
-        <w:t>throughout the currencies tracked by both websites</w:t>
-      </w:r>
-      <w:r>
-        <w:rPr>
-          <w:rFonts w:ascii="Times New Roman" w:hAnsi="Times New Roman" w:cs="Times New Roman"/>
-          <w:sz w:val="24"/>
-          <w:szCs w:val="24"/>
-        </w:rPr>
-        <w:t xml:space="preserve"> is in currency volume. The magnitude of the </w:t>
-      </w:r>
-      <w:r>
-        <w:rPr>
-          <w:rFonts w:ascii="Times New Roman" w:hAnsi="Times New Roman" w:cs="Times New Roman"/>
-          <w:sz w:val="24"/>
-          <w:szCs w:val="24"/>
-        </w:rPr>
-        <w:t>currenc</w:t>
-      </w:r>
-      <w:r>
-        <w:rPr>
-          <w:rFonts w:ascii="Times New Roman" w:hAnsi="Times New Roman" w:cs="Times New Roman"/>
-          <w:sz w:val="24"/>
-          <w:szCs w:val="24"/>
-        </w:rPr>
-        <w:t>y volumes</w:t>
-      </w:r>
-      <w:r>
-        <w:rPr>
-          <w:rFonts w:ascii="Times New Roman" w:hAnsi="Times New Roman" w:cs="Times New Roman"/>
-          <w:sz w:val="24"/>
-          <w:szCs w:val="24"/>
-        </w:rPr>
-        <w:t xml:space="preserve"> </w:t>
-      </w:r>
-      <w:proofErr w:type="gramStart"/>
-      <w:r>
-        <w:rPr>
-          <w:rFonts w:ascii="Times New Roman" w:hAnsi="Times New Roman" w:cs="Times New Roman"/>
-          <w:sz w:val="24"/>
-          <w:szCs w:val="24"/>
-        </w:rPr>
-        <w:t>are</w:t>
-      </w:r>
-      <w:proofErr w:type="gramEnd"/>
-      <w:r>
-        <w:rPr>
-          <w:rFonts w:ascii="Times New Roman" w:hAnsi="Times New Roman" w:cs="Times New Roman"/>
-          <w:sz w:val="24"/>
-          <w:szCs w:val="24"/>
-        </w:rPr>
-        <w:t xml:space="preserve"> </w:t>
-      </w:r>
-      <w:r>
-        <w:rPr>
-          <w:rFonts w:ascii="Times New Roman" w:hAnsi="Times New Roman" w:cs="Times New Roman"/>
-          <w:sz w:val="24"/>
-          <w:szCs w:val="24"/>
-        </w:rPr>
-        <w:t>largely</w:t>
-      </w:r>
-      <w:r>
-        <w:rPr>
-          <w:rFonts w:ascii="Times New Roman" w:hAnsi="Times New Roman" w:cs="Times New Roman"/>
-          <w:sz w:val="24"/>
-          <w:szCs w:val="24"/>
-        </w:rPr>
-        <w:t xml:space="preserve"> different however the directionality </w:t>
-      </w:r>
-      <w:r>
-        <w:rPr>
-          <w:rFonts w:ascii="Times New Roman" w:hAnsi="Times New Roman" w:cs="Times New Roman"/>
-          <w:sz w:val="24"/>
-          <w:szCs w:val="24"/>
-        </w:rPr>
-        <w:t xml:space="preserve">in the change </w:t>
-      </w:r>
-      <w:r>
-        <w:rPr>
-          <w:rFonts w:ascii="Times New Roman" w:hAnsi="Times New Roman" w:cs="Times New Roman"/>
-          <w:sz w:val="24"/>
-          <w:szCs w:val="24"/>
-        </w:rPr>
-        <w:t>appears to be largely the same.</w:t>
+        <w:t xml:space="preserve">Although the data is largely consistent for </w:t>
+      </w:r>
+      <w:r>
+        <w:rPr>
+          <w:rFonts w:ascii="Times New Roman" w:hAnsi="Times New Roman" w:cs="Times New Roman"/>
+          <w:sz w:val="24"/>
+          <w:szCs w:val="24"/>
+        </w:rPr>
+        <w:t>the currencies tracked by both websites</w:t>
+      </w:r>
+      <w:r>
+        <w:rPr>
+          <w:rFonts w:ascii="Times New Roman" w:hAnsi="Times New Roman" w:cs="Times New Roman"/>
+          <w:sz w:val="24"/>
+          <w:szCs w:val="24"/>
+        </w:rPr>
+        <w:t>, there are some noticeable differences.</w:t>
       </w:r>
     </w:p>
     <w:p>
@@ -178,6 +80,134 @@
           <w:sz w:val="24"/>
           <w:szCs w:val="24"/>
         </w:rPr>
+        <w:t>T</w:t>
+      </w:r>
+      <w:r>
+        <w:rPr>
+          <w:rFonts w:ascii="Times New Roman" w:hAnsi="Times New Roman" w:cs="Times New Roman"/>
+          <w:sz w:val="24"/>
+          <w:szCs w:val="24"/>
+        </w:rPr>
+        <w:t>he</w:t>
+      </w:r>
+      <w:r>
+        <w:rPr>
+          <w:rFonts w:ascii="Times New Roman" w:hAnsi="Times New Roman" w:cs="Times New Roman"/>
+          <w:sz w:val="24"/>
+          <w:szCs w:val="24"/>
+        </w:rPr>
+        <w:t xml:space="preserve"> most noticeable difference</w:t>
+      </w:r>
+      <w:r>
+        <w:rPr>
+          <w:rFonts w:ascii="Times New Roman" w:hAnsi="Times New Roman" w:cs="Times New Roman"/>
+          <w:sz w:val="24"/>
+          <w:szCs w:val="24"/>
+        </w:rPr>
+        <w:t xml:space="preserve"> throughout </w:t>
+      </w:r>
+      <w:r>
+        <w:rPr>
+          <w:rFonts w:ascii="Times New Roman" w:hAnsi="Times New Roman" w:cs="Times New Roman"/>
+          <w:sz w:val="24"/>
+          <w:szCs w:val="24"/>
+        </w:rPr>
+        <w:t>is in currency volume. The magnitude</w:t>
+      </w:r>
+      <w:r>
+        <w:rPr>
+          <w:rFonts w:ascii="Times New Roman" w:hAnsi="Times New Roman" w:cs="Times New Roman"/>
+          <w:sz w:val="24"/>
+          <w:szCs w:val="24"/>
+        </w:rPr>
+        <w:t>s</w:t>
+      </w:r>
+      <w:r>
+        <w:rPr>
+          <w:rFonts w:ascii="Times New Roman" w:hAnsi="Times New Roman" w:cs="Times New Roman"/>
+          <w:sz w:val="24"/>
+          <w:szCs w:val="24"/>
+        </w:rPr>
+        <w:t xml:space="preserve"> of the </w:t>
+      </w:r>
+      <w:r>
+        <w:rPr>
+          <w:rFonts w:ascii="Times New Roman" w:hAnsi="Times New Roman" w:cs="Times New Roman"/>
+          <w:sz w:val="24"/>
+          <w:szCs w:val="24"/>
+        </w:rPr>
+        <w:t>currenc</w:t>
+      </w:r>
+      <w:r>
+        <w:rPr>
+          <w:rFonts w:ascii="Times New Roman" w:hAnsi="Times New Roman" w:cs="Times New Roman"/>
+          <w:sz w:val="24"/>
+          <w:szCs w:val="24"/>
+        </w:rPr>
+        <w:t>y volumes</w:t>
+      </w:r>
+      <w:r>
+        <w:rPr>
+          <w:rFonts w:ascii="Times New Roman" w:hAnsi="Times New Roman" w:cs="Times New Roman"/>
+          <w:sz w:val="24"/>
+          <w:szCs w:val="24"/>
+        </w:rPr>
+        <w:t xml:space="preserve"> </w:t>
+      </w:r>
+      <w:r>
+        <w:rPr>
+          <w:rFonts w:ascii="Times New Roman" w:hAnsi="Times New Roman" w:cs="Times New Roman"/>
+          <w:sz w:val="24"/>
+          <w:szCs w:val="24"/>
+        </w:rPr>
+        <w:t xml:space="preserve">are </w:t>
+      </w:r>
+      <w:r>
+        <w:rPr>
+          <w:rFonts w:ascii="Times New Roman" w:hAnsi="Times New Roman" w:cs="Times New Roman"/>
+          <w:sz w:val="24"/>
+          <w:szCs w:val="24"/>
+        </w:rPr>
+        <w:t>largely</w:t>
+      </w:r>
+      <w:r>
+        <w:rPr>
+          <w:rFonts w:ascii="Times New Roman" w:hAnsi="Times New Roman" w:cs="Times New Roman"/>
+          <w:sz w:val="24"/>
+          <w:szCs w:val="24"/>
+        </w:rPr>
+        <w:t xml:space="preserve"> different however the directionality </w:t>
+      </w:r>
+      <w:r>
+        <w:rPr>
+          <w:rFonts w:ascii="Times New Roman" w:hAnsi="Times New Roman" w:cs="Times New Roman"/>
+          <w:sz w:val="24"/>
+          <w:szCs w:val="24"/>
+        </w:rPr>
+        <w:t xml:space="preserve">in the change </w:t>
+      </w:r>
+      <w:r>
+        <w:rPr>
+          <w:rFonts w:ascii="Times New Roman" w:hAnsi="Times New Roman" w:cs="Times New Roman"/>
+          <w:sz w:val="24"/>
+          <w:szCs w:val="24"/>
+        </w:rPr>
+        <w:t>appears to be largely the same.</w:t>
+      </w:r>
+      <w:r>
+        <w:rPr>
+          <w:rFonts w:ascii="Times New Roman" w:hAnsi="Times New Roman" w:cs="Times New Roman"/>
+          <w:sz w:val="24"/>
+          <w:szCs w:val="24"/>
+        </w:rPr>
+        <w:t xml:space="preserve"> </w:t>
+      </w:r>
+      <w:r>
+        <w:rPr>
+          <w:rFonts w:ascii="Times New Roman" w:hAnsi="Times New Roman" w:cs="Times New Roman"/>
+          <w:sz w:val="24"/>
+          <w:szCs w:val="24"/>
+        </w:rPr>
         <w:t>This difference</w:t>
       </w:r>
       <w:r>
@@ -234,15 +264,7 @@
           <w:sz w:val="24"/>
           <w:szCs w:val="24"/>
         </w:rPr>
-        <w:t xml:space="preserve"> “tracks the</w:t>
-      </w:r>
-      <w:r>
-        <w:rPr>
-          <w:rFonts w:ascii="Times New Roman" w:hAnsi="Times New Roman" w:cs="Times New Roman"/>
-          <w:sz w:val="24"/>
-          <w:szCs w:val="24"/>
-        </w:rPr>
-        <w:t xml:space="preserve"> trading volume of a </w:t>
+        <w:t xml:space="preserve"> “tracks the trading volume of a </w:t>
       </w:r>
       <w:proofErr w:type="spellStart"/>
       <w:r>
@@ -294,6 +316,71 @@
           <w:sz w:val="24"/>
           <w:szCs w:val="24"/>
         </w:rPr>
+        <w:t>.”</w:t>
+      </w:r>
+      <w:r>
+        <w:rPr>
+          <w:rFonts w:ascii="Times New Roman" w:hAnsi="Times New Roman" w:cs="Times New Roman"/>
+          <w:sz w:val="24"/>
+          <w:szCs w:val="24"/>
+          <w:vertAlign w:val="subscript"/>
+        </w:rPr>
+        <w:t>2</w:t>
+      </w:r>
+      <w:r>
+        <w:rPr>
+          <w:rFonts w:ascii="Times New Roman" w:hAnsi="Times New Roman" w:cs="Times New Roman"/>
+          <w:sz w:val="24"/>
+          <w:szCs w:val="24"/>
+        </w:rPr>
+        <w:t xml:space="preserve"> </w:t>
+      </w:r>
+      <w:r>
+        <w:rPr>
+          <w:rFonts w:ascii="Times New Roman" w:hAnsi="Times New Roman" w:cs="Times New Roman"/>
+          <w:sz w:val="24"/>
+          <w:szCs w:val="24"/>
+        </w:rPr>
+        <w:t xml:space="preserve">whereas </w:t>
+      </w:r>
+      <w:r>
+        <w:rPr>
+          <w:rFonts w:ascii="Times New Roman" w:hAnsi="Times New Roman" w:cs="Times New Roman"/>
+          <w:sz w:val="24"/>
+          <w:szCs w:val="24"/>
+        </w:rPr>
+        <w:t>Coinmarket.com</w:t>
+      </w:r>
+      <w:r>
+        <w:rPr>
+          <w:rFonts w:ascii="Times New Roman" w:hAnsi="Times New Roman" w:cs="Times New Roman"/>
+          <w:sz w:val="24"/>
+          <w:szCs w:val="24"/>
+        </w:rPr>
+        <w:t xml:space="preserve"> </w:t>
+      </w:r>
+      <w:r>
+        <w:rPr>
+          <w:rFonts w:ascii="Times New Roman" w:hAnsi="Times New Roman" w:cs="Times New Roman"/>
+          <w:sz w:val="24"/>
+          <w:szCs w:val="24"/>
+        </w:rPr>
+        <w:t>reports the volume as</w:t>
+      </w:r>
+      <w:r>
+        <w:rPr>
+          <w:rFonts w:ascii="Times New Roman" w:hAnsi="Times New Roman" w:cs="Times New Roman"/>
+          <w:sz w:val="24"/>
+          <w:szCs w:val="24"/>
+        </w:rPr>
+        <w:t xml:space="preserve"> “the total spot trading volume reported by all exchanges over the last 24 hours for that cryptoasset”</w:t>
+      </w:r>
+      <w:r>
+        <w:rPr>
+          <w:rFonts w:ascii="Times New Roman" w:hAnsi="Times New Roman" w:cs="Times New Roman"/>
+          <w:sz w:val="24"/>
+          <w:szCs w:val="24"/>
+        </w:rPr>
         <w:t>.</w:t>
       </w:r>
       <w:r>
@@ -301,6 +388,151 @@
           <w:rFonts w:ascii="Times New Roman" w:hAnsi="Times New Roman" w:cs="Times New Roman"/>
           <w:sz w:val="24"/>
           <w:szCs w:val="24"/>
+          <w:vertAlign w:val="subscript"/>
+        </w:rPr>
+        <w:t>1</w:t>
+      </w:r>
+      <w:r>
+        <w:rPr>
+          <w:rFonts w:ascii="Times New Roman" w:hAnsi="Times New Roman" w:cs="Times New Roman"/>
+          <w:sz w:val="24"/>
+          <w:szCs w:val="24"/>
+        </w:rPr>
+        <w:t xml:space="preserve"> Th</w:t>
+      </w:r>
+      <w:r>
+        <w:rPr>
+          <w:rFonts w:ascii="Times New Roman" w:hAnsi="Times New Roman" w:cs="Times New Roman"/>
+          <w:sz w:val="24"/>
+          <w:szCs w:val="24"/>
+        </w:rPr>
+        <w:t>ese</w:t>
+      </w:r>
+      <w:r>
+        <w:rPr>
+          <w:rFonts w:ascii="Times New Roman" w:hAnsi="Times New Roman" w:cs="Times New Roman"/>
+          <w:sz w:val="24"/>
+          <w:szCs w:val="24"/>
+        </w:rPr>
+        <w:t xml:space="preserve"> methods as described seem roughly the same</w:t>
+      </w:r>
+      <w:r>
+        <w:rPr>
+          <w:rFonts w:ascii="Times New Roman" w:hAnsi="Times New Roman" w:cs="Times New Roman"/>
+          <w:sz w:val="24"/>
+          <w:szCs w:val="24"/>
+        </w:rPr>
+        <w:t>, but we see that</w:t>
+      </w:r>
+      <w:r>
+        <w:rPr>
+          <w:rFonts w:ascii="Times New Roman" w:hAnsi="Times New Roman" w:cs="Times New Roman"/>
+          <w:sz w:val="24"/>
+          <w:szCs w:val="24"/>
+        </w:rPr>
+        <w:t xml:space="preserve"> </w:t>
+      </w:r>
+      <w:r>
+        <w:rPr>
+          <w:rFonts w:ascii="Times New Roman" w:hAnsi="Times New Roman" w:cs="Times New Roman"/>
+          <w:sz w:val="24"/>
+          <w:szCs w:val="24"/>
+        </w:rPr>
+        <w:t>b</w:t>
+      </w:r>
+      <w:r>
+        <w:rPr>
+          <w:rFonts w:ascii="Times New Roman" w:hAnsi="Times New Roman" w:cs="Times New Roman"/>
+          <w:sz w:val="24"/>
+          <w:szCs w:val="24"/>
+        </w:rPr>
+        <w:t xml:space="preserve">oth </w:t>
+      </w:r>
+      <w:r>
+        <w:rPr>
+          <w:rFonts w:ascii="Times New Roman" w:hAnsi="Times New Roman" w:cs="Times New Roman"/>
+          <w:sz w:val="24"/>
+          <w:szCs w:val="24"/>
+        </w:rPr>
+        <w:t>webs</w:t>
+      </w:r>
+      <w:r>
+        <w:rPr>
+          <w:rFonts w:ascii="Times New Roman" w:hAnsi="Times New Roman" w:cs="Times New Roman"/>
+          <w:sz w:val="24"/>
+          <w:szCs w:val="24"/>
+        </w:rPr>
+        <w:t>i</w:t>
+      </w:r>
+      <w:r>
+        <w:rPr>
+          <w:rFonts w:ascii="Times New Roman" w:hAnsi="Times New Roman" w:cs="Times New Roman"/>
+          <w:sz w:val="24"/>
+          <w:szCs w:val="24"/>
+        </w:rPr>
+        <w:t xml:space="preserve">tes also </w:t>
+      </w:r>
+      <w:r>
+        <w:rPr>
+          <w:rFonts w:ascii="Times New Roman" w:hAnsi="Times New Roman" w:cs="Times New Roman"/>
+          <w:sz w:val="24"/>
+          <w:szCs w:val="24"/>
+        </w:rPr>
+        <w:t xml:space="preserve">have differing strategies for </w:t>
+      </w:r>
+      <w:r>
+        <w:rPr>
+          <w:rFonts w:ascii="Times New Roman" w:hAnsi="Times New Roman" w:cs="Times New Roman"/>
+          <w:sz w:val="24"/>
+          <w:szCs w:val="24"/>
+        </w:rPr>
+        <w:t>exclud</w:t>
+      </w:r>
+      <w:r>
+        <w:rPr>
+          <w:rFonts w:ascii="Times New Roman" w:hAnsi="Times New Roman" w:cs="Times New Roman"/>
+          <w:sz w:val="24"/>
+          <w:szCs w:val="24"/>
+        </w:rPr>
+        <w:t>ing</w:t>
+      </w:r>
+      <w:r>
+        <w:rPr>
+          <w:rFonts w:ascii="Times New Roman" w:hAnsi="Times New Roman" w:cs="Times New Roman"/>
+          <w:sz w:val="24"/>
+          <w:szCs w:val="24"/>
+        </w:rPr>
+        <w:t xml:space="preserve"> data</w:t>
+      </w:r>
+      <w:r>
+        <w:rPr>
+          <w:rFonts w:ascii="Times New Roman" w:hAnsi="Times New Roman" w:cs="Times New Roman"/>
+          <w:sz w:val="24"/>
+          <w:szCs w:val="24"/>
+        </w:rPr>
+        <w:t xml:space="preserve">. </w:t>
+      </w:r>
+      <w:r>
+        <w:rPr>
+          <w:rFonts w:ascii="Times New Roman" w:hAnsi="Times New Roman" w:cs="Times New Roman"/>
+          <w:sz w:val="24"/>
+          <w:szCs w:val="24"/>
+        </w:rPr>
+        <w:t>Coinmarket.com</w:t>
+      </w:r>
+      <w:r>
+        <w:rPr>
+          <w:rFonts w:ascii="Times New Roman" w:hAnsi="Times New Roman" w:cs="Times New Roman"/>
+          <w:sz w:val="24"/>
+          <w:szCs w:val="24"/>
+        </w:rPr>
+        <w:t xml:space="preserve"> reports that “Some market pairs are excluded from the sum, denoted by two asterisks (**) on the markets tab, if the exchange does not enforce a trading fee or otherwise offers significant incentives to trade on the market pair. Market pairs with these characteristics are rather susceptible to wash trading, resulting in artificially inflated reported volumes.</w:t>
+      </w:r>
+      <w:r>
+        <w:rPr>
+          <w:rFonts w:ascii="Times New Roman" w:hAnsi="Times New Roman" w:cs="Times New Roman"/>
+          <w:sz w:val="24"/>
+          <w:szCs w:val="24"/>
         </w:rPr>
         <w:t>”</w:t>
       </w:r>
@@ -311,79 +543,6 @@
           <w:szCs w:val="24"/>
           <w:vertAlign w:val="subscript"/>
         </w:rPr>
-        <w:t>2</w:t>
-      </w:r>
-      <w:r>
-        <w:rPr>
-          <w:rFonts w:ascii="Times New Roman" w:hAnsi="Times New Roman" w:cs="Times New Roman"/>
-          <w:sz w:val="24"/>
-          <w:szCs w:val="24"/>
-        </w:rPr>
-        <w:t xml:space="preserve"> </w:t>
-      </w:r>
-      <w:r>
-        <w:rPr>
-          <w:rFonts w:ascii="Times New Roman" w:hAnsi="Times New Roman" w:cs="Times New Roman"/>
-          <w:sz w:val="24"/>
-          <w:szCs w:val="24"/>
-        </w:rPr>
-        <w:t>Coinmarket.com</w:t>
-      </w:r>
-      <w:r>
-        <w:rPr>
-          <w:rFonts w:ascii="Times New Roman" w:hAnsi="Times New Roman" w:cs="Times New Roman"/>
-          <w:sz w:val="24"/>
-          <w:szCs w:val="24"/>
-        </w:rPr>
-        <w:t xml:space="preserve"> </w:t>
-      </w:r>
-      <w:r>
-        <w:rPr>
-          <w:rFonts w:ascii="Times New Roman" w:hAnsi="Times New Roman" w:cs="Times New Roman"/>
-          <w:sz w:val="24"/>
-          <w:szCs w:val="24"/>
-        </w:rPr>
-        <w:t>reports the volume as</w:t>
-      </w:r>
-      <w:r>
-        <w:rPr>
-          <w:rFonts w:ascii="Times New Roman" w:hAnsi="Times New Roman" w:cs="Times New Roman"/>
-          <w:sz w:val="24"/>
-          <w:szCs w:val="24"/>
-        </w:rPr>
-        <w:t xml:space="preserve"> “</w:t>
-      </w:r>
-      <w:r>
-        <w:rPr>
-          <w:rFonts w:ascii="Times New Roman" w:hAnsi="Times New Roman" w:cs="Times New Roman"/>
-          <w:sz w:val="24"/>
-          <w:szCs w:val="24"/>
-        </w:rPr>
-        <w:t>the total spot trading volume reported by all exchanges over the last 24 hours for that cryptoasset</w:t>
-      </w:r>
-      <w:r>
-        <w:rPr>
-          <w:rFonts w:ascii="Times New Roman" w:hAnsi="Times New Roman" w:cs="Times New Roman"/>
-          <w:sz w:val="24"/>
-          <w:szCs w:val="24"/>
-        </w:rPr>
-        <w:t>”</w:t>
-      </w:r>
-      <w:r>
-        <w:rPr>
-          <w:rFonts w:ascii="Times New Roman" w:hAnsi="Times New Roman" w:cs="Times New Roman"/>
-          <w:sz w:val="24"/>
-          <w:szCs w:val="24"/>
-        </w:rPr>
-        <w:t>.</w:t>
-      </w:r>
-      <w:r>
-        <w:rPr>
-          <w:rFonts w:ascii="Times New Roman" w:hAnsi="Times New Roman" w:cs="Times New Roman"/>
-          <w:sz w:val="24"/>
-          <w:szCs w:val="24"/>
-          <w:vertAlign w:val="subscript"/>
-        </w:rPr>
         <w:t>1</w:t>
       </w:r>
       <w:r>
@@ -392,63 +551,23 @@
           <w:sz w:val="24"/>
           <w:szCs w:val="24"/>
         </w:rPr>
-        <w:t xml:space="preserve"> The</w:t>
-      </w:r>
-      <w:r>
-        <w:rPr>
-          <w:rFonts w:ascii="Times New Roman" w:hAnsi="Times New Roman" w:cs="Times New Roman"/>
-          <w:sz w:val="24"/>
-          <w:szCs w:val="24"/>
-        </w:rPr>
-        <w:t xml:space="preserve">se methods as described seem roughly the same. Both </w:t>
-      </w:r>
-      <w:r>
-        <w:rPr>
-          <w:rFonts w:ascii="Times New Roman" w:hAnsi="Times New Roman" w:cs="Times New Roman"/>
-          <w:sz w:val="24"/>
-          <w:szCs w:val="24"/>
-        </w:rPr>
-        <w:t>webs</w:t>
-      </w:r>
-      <w:r>
-        <w:rPr>
-          <w:rFonts w:ascii="Times New Roman" w:hAnsi="Times New Roman" w:cs="Times New Roman"/>
-          <w:sz w:val="24"/>
-          <w:szCs w:val="24"/>
-        </w:rPr>
-        <w:t>i</w:t>
-      </w:r>
-      <w:r>
-        <w:rPr>
-          <w:rFonts w:ascii="Times New Roman" w:hAnsi="Times New Roman" w:cs="Times New Roman"/>
-          <w:sz w:val="24"/>
-          <w:szCs w:val="24"/>
-        </w:rPr>
-        <w:t>tes also exclude data</w:t>
-      </w:r>
-      <w:r>
-        <w:rPr>
-          <w:rFonts w:ascii="Times New Roman" w:hAnsi="Times New Roman" w:cs="Times New Roman"/>
-          <w:sz w:val="24"/>
-          <w:szCs w:val="24"/>
-        </w:rPr>
-        <w:t>,</w:t>
-      </w:r>
-      <w:r>
-        <w:rPr>
-          <w:rFonts w:ascii="Times New Roman" w:hAnsi="Times New Roman" w:cs="Times New Roman"/>
-          <w:sz w:val="24"/>
-          <w:szCs w:val="24"/>
-        </w:rPr>
-        <w:t xml:space="preserve"> </w:t>
-      </w:r>
-      <w:r>
-        <w:rPr>
-          <w:rFonts w:ascii="Times New Roman" w:hAnsi="Times New Roman" w:cs="Times New Roman"/>
-          <w:sz w:val="24"/>
-          <w:szCs w:val="24"/>
-        </w:rPr>
-        <w:t>Coinmarket.com</w:t>
+        <w:t>, a</w:t>
+      </w:r>
+      <w:r>
+        <w:rPr>
+          <w:rFonts w:ascii="Times New Roman" w:hAnsi="Times New Roman" w:cs="Times New Roman"/>
+          <w:sz w:val="24"/>
+          <w:szCs w:val="24"/>
+        </w:rPr>
+        <w:t xml:space="preserve">nd </w:t>
+      </w:r>
+      <w:r>
+        <w:rPr>
+          <w:rFonts w:ascii="Times New Roman" w:hAnsi="Times New Roman" w:cs="Times New Roman"/>
+          <w:sz w:val="24"/>
+          <w:szCs w:val="24"/>
+        </w:rPr>
+        <w:t>Coingecko.com</w:t>
       </w:r>
       <w:r>
         <w:rPr>
@@ -464,63 +583,6 @@
           <w:sz w:val="24"/>
           <w:szCs w:val="24"/>
         </w:rPr>
-        <w:t>Some market pairs are excluded from the sum, denoted by two asterisks (**) on the markets tab, if the exchange does not enforce a trading fee or otherwise offers significant incentives to trade on the market pair. Market pairs with these characteristics are rather susceptible to wash trading, resulting in artificially inflated reported volumes.</w:t>
-      </w:r>
-      <w:r>
-        <w:rPr>
-          <w:rFonts w:ascii="Times New Roman" w:hAnsi="Times New Roman" w:cs="Times New Roman"/>
-          <w:sz w:val="24"/>
-          <w:szCs w:val="24"/>
-        </w:rPr>
-        <w:t>”</w:t>
-      </w:r>
-      <w:r>
-        <w:rPr>
-          <w:rFonts w:ascii="Times New Roman" w:hAnsi="Times New Roman" w:cs="Times New Roman"/>
-          <w:sz w:val="24"/>
-          <w:szCs w:val="24"/>
-          <w:vertAlign w:val="subscript"/>
-        </w:rPr>
-        <w:t>1</w:t>
-      </w:r>
-      <w:r>
-        <w:rPr>
-          <w:rFonts w:ascii="Times New Roman" w:hAnsi="Times New Roman" w:cs="Times New Roman"/>
-          <w:sz w:val="24"/>
-          <w:szCs w:val="24"/>
-        </w:rPr>
-        <w:t>, a</w:t>
-      </w:r>
-      <w:r>
-        <w:rPr>
-          <w:rFonts w:ascii="Times New Roman" w:hAnsi="Times New Roman" w:cs="Times New Roman"/>
-          <w:sz w:val="24"/>
-          <w:szCs w:val="24"/>
-        </w:rPr>
-        <w:t xml:space="preserve">nd </w:t>
-      </w:r>
-      <w:r>
-        <w:rPr>
-          <w:rFonts w:ascii="Times New Roman" w:hAnsi="Times New Roman" w:cs="Times New Roman"/>
-          <w:sz w:val="24"/>
-          <w:szCs w:val="24"/>
-        </w:rPr>
-        <w:t>Coingecko.com</w:t>
-      </w:r>
-      <w:r>
-        <w:rPr>
-          <w:rFonts w:ascii="Times New Roman" w:hAnsi="Times New Roman" w:cs="Times New Roman"/>
-          <w:sz w:val="24"/>
-          <w:szCs w:val="24"/>
-        </w:rPr>
-        <w:t xml:space="preserve"> reports that “</w:t>
-      </w:r>
-      <w:r>
-        <w:rPr>
-          <w:rFonts w:ascii="Times New Roman" w:hAnsi="Times New Roman" w:cs="Times New Roman"/>
-          <w:sz w:val="24"/>
-          <w:szCs w:val="24"/>
-        </w:rPr>
         <w:t>Coin Gecko’</w:t>
       </w:r>
       <w:r>
@@ -529,15 +591,7 @@
           <w:sz w:val="24"/>
           <w:szCs w:val="24"/>
         </w:rPr>
-        <w:t>s calculation algorithm for an exchange volume excludes trading pairs that have been blacklisted for inconsistent data and have not been updated for over 3 hours. This is to ensure that the aggregated volume will reflect the market conditions as accurately as possible.</w:t>
-      </w:r>
-      <w:r>
-        <w:rPr>
-          <w:rFonts w:ascii="Times New Roman" w:hAnsi="Times New Roman" w:cs="Times New Roman"/>
-          <w:sz w:val="24"/>
-          <w:szCs w:val="24"/>
-        </w:rPr>
-        <w:t>”</w:t>
+        <w:t>s calculation algorithm for an exchange volume excludes trading pairs that have been blacklisted for inconsistent data and have not been updated for over 3 hours. This is to ensure that the aggregated volume will reflect the market conditions as accurately as possible.”</w:t>
       </w:r>
       <w:r>
         <w:rPr>
@@ -661,23 +715,87 @@
           <w:sz w:val="24"/>
           <w:szCs w:val="24"/>
         </w:rPr>
-        <w:t>Cap and Price appear to be reported very similarly by both websites. However</w:t>
-      </w:r>
-      <w:r>
-        <w:rPr>
-          <w:rFonts w:ascii="Times New Roman" w:hAnsi="Times New Roman" w:cs="Times New Roman"/>
-          <w:sz w:val="24"/>
-          <w:szCs w:val="24"/>
-        </w:rPr>
-        <w:t>, we</w:t>
-      </w:r>
-      <w:r>
-        <w:rPr>
-          <w:rFonts w:ascii="Times New Roman" w:hAnsi="Times New Roman" w:cs="Times New Roman"/>
-          <w:sz w:val="24"/>
-          <w:szCs w:val="24"/>
-        </w:rPr>
-        <w:t xml:space="preserve"> see that there seems to be a greater discrepancy in </w:t>
+        <w:t>Cap and Price a</w:t>
+      </w:r>
+      <w:r>
+        <w:rPr>
+          <w:rFonts w:ascii="Times New Roman" w:hAnsi="Times New Roman" w:cs="Times New Roman"/>
+          <w:sz w:val="24"/>
+          <w:szCs w:val="24"/>
+        </w:rPr>
+        <w:t>re</w:t>
+      </w:r>
+      <w:r>
+        <w:rPr>
+          <w:rFonts w:ascii="Times New Roman" w:hAnsi="Times New Roman" w:cs="Times New Roman"/>
+          <w:sz w:val="24"/>
+          <w:szCs w:val="24"/>
+        </w:rPr>
+        <w:t xml:space="preserve"> reporte</w:t>
+      </w:r>
+      <w:r>
+        <w:rPr>
+          <w:rFonts w:ascii="Times New Roman" w:hAnsi="Times New Roman" w:cs="Times New Roman"/>
+          <w:sz w:val="24"/>
+          <w:szCs w:val="24"/>
+        </w:rPr>
+        <w:t>d</w:t>
+      </w:r>
+      <w:r>
+        <w:rPr>
+          <w:rFonts w:ascii="Times New Roman" w:hAnsi="Times New Roman" w:cs="Times New Roman"/>
+          <w:sz w:val="24"/>
+          <w:szCs w:val="24"/>
+        </w:rPr>
+        <w:t xml:space="preserve"> somewhat</w:t>
+      </w:r>
+      <w:r>
+        <w:rPr>
+          <w:rFonts w:ascii="Times New Roman" w:hAnsi="Times New Roman" w:cs="Times New Roman"/>
+          <w:sz w:val="24"/>
+          <w:szCs w:val="24"/>
+        </w:rPr>
+        <w:t xml:space="preserve"> </w:t>
+      </w:r>
+      <w:r>
+        <w:rPr>
+          <w:rFonts w:ascii="Times New Roman" w:hAnsi="Times New Roman" w:cs="Times New Roman"/>
+          <w:sz w:val="24"/>
+          <w:szCs w:val="24"/>
+        </w:rPr>
+        <w:t>similarly by both websites. However</w:t>
+      </w:r>
+      <w:r>
+        <w:rPr>
+          <w:rFonts w:ascii="Times New Roman" w:hAnsi="Times New Roman" w:cs="Times New Roman"/>
+          <w:sz w:val="24"/>
+          <w:szCs w:val="24"/>
+        </w:rPr>
+        <w:t>,</w:t>
+      </w:r>
+      <w:r>
+        <w:rPr>
+          <w:rFonts w:ascii="Times New Roman" w:hAnsi="Times New Roman" w:cs="Times New Roman"/>
+          <w:sz w:val="24"/>
+          <w:szCs w:val="24"/>
+        </w:rPr>
+        <w:t xml:space="preserve"> there </w:t>
+      </w:r>
+      <w:r>
+        <w:rPr>
+          <w:rFonts w:ascii="Times New Roman" w:hAnsi="Times New Roman" w:cs="Times New Roman"/>
+          <w:sz w:val="24"/>
+          <w:szCs w:val="24"/>
+        </w:rPr>
+        <w:t>is a noticeable difference and there seems to be a</w:t>
+      </w:r>
+      <w:r>
+        <w:rPr>
+          <w:rFonts w:ascii="Times New Roman" w:hAnsi="Times New Roman" w:cs="Times New Roman"/>
+          <w:sz w:val="24"/>
+          <w:szCs w:val="24"/>
+        </w:rPr>
+        <w:t xml:space="preserve"> greater discrepancy in </w:t>
       </w:r>
       <w:r>
         <w:rPr>
@@ -709,7 +827,7 @@
           <w:sz w:val="24"/>
           <w:szCs w:val="24"/>
         </w:rPr>
-        <w:t xml:space="preserve">Cap and Price reported with lower ranking coins. See popular coins like Bitcoin Ethereum and XRP compared to less popular </w:t>
+        <w:t xml:space="preserve">Cap and </w:t>
       </w:r>
       <w:r>
         <w:rPr>
@@ -718,7 +836,39 @@
           <w:szCs w:val="24"/>
         </w:rPr>
         <w:lastRenderedPageBreak/>
-        <w:t xml:space="preserve">coins Dogecoin and </w:t>
+        <w:t xml:space="preserve">Price reported </w:t>
+      </w:r>
+      <w:r>
+        <w:rPr>
+          <w:rFonts w:ascii="Times New Roman" w:hAnsi="Times New Roman" w:cs="Times New Roman"/>
+          <w:sz w:val="24"/>
+          <w:szCs w:val="24"/>
+        </w:rPr>
+        <w:t>for</w:t>
+      </w:r>
+      <w:r>
+        <w:rPr>
+          <w:rFonts w:ascii="Times New Roman" w:hAnsi="Times New Roman" w:cs="Times New Roman"/>
+          <w:sz w:val="24"/>
+          <w:szCs w:val="24"/>
+        </w:rPr>
+        <w:t xml:space="preserve"> lower ranking coins. See popular coins like Bitcoin Ethereum and XRP compared to less popular coins </w:t>
+      </w:r>
+      <w:r>
+        <w:rPr>
+          <w:rFonts w:ascii="Times New Roman" w:hAnsi="Times New Roman" w:cs="Times New Roman"/>
+          <w:sz w:val="24"/>
+          <w:szCs w:val="24"/>
+        </w:rPr>
+        <w:t xml:space="preserve">like </w:t>
+      </w:r>
+      <w:r>
+        <w:rPr>
+          <w:rFonts w:ascii="Times New Roman" w:hAnsi="Times New Roman" w:cs="Times New Roman"/>
+          <w:sz w:val="24"/>
+          <w:szCs w:val="24"/>
+        </w:rPr>
+        <w:t xml:space="preserve">Dogecoin and </w:t>
       </w:r>
       <w:r>
         <w:rPr>
@@ -734,15 +884,199 @@
           <w:sz w:val="24"/>
           <w:szCs w:val="24"/>
         </w:rPr>
-        <w:t>. This maybe because data from lower ranking coins is less thoroughly tracked and analyzed</w:t>
-      </w:r>
-      <w:r>
-        <w:rPr>
-          <w:rFonts w:ascii="Times New Roman" w:hAnsi="Times New Roman" w:cs="Times New Roman"/>
-          <w:sz w:val="24"/>
-          <w:szCs w:val="24"/>
-        </w:rPr>
-        <w:t xml:space="preserve"> due to it being somewhat lower priority</w:t>
+        <w:t xml:space="preserve"> (and many others)</w:t>
+      </w:r>
+      <w:r>
+        <w:rPr>
+          <w:rFonts w:ascii="Times New Roman" w:hAnsi="Times New Roman" w:cs="Times New Roman"/>
+          <w:sz w:val="24"/>
+          <w:szCs w:val="24"/>
+        </w:rPr>
+        <w:t xml:space="preserve">. </w:t>
+      </w:r>
+      <w:r>
+        <w:rPr>
+          <w:rFonts w:ascii="Times New Roman" w:hAnsi="Times New Roman" w:cs="Times New Roman"/>
+          <w:sz w:val="24"/>
+          <w:szCs w:val="24"/>
+        </w:rPr>
+        <w:t xml:space="preserve">We see this trend when referring to the percent difference in price charted over time as well. </w:t>
+      </w:r>
+      <w:r>
+        <w:rPr>
+          <w:rFonts w:ascii="Times New Roman" w:hAnsi="Times New Roman" w:cs="Times New Roman"/>
+          <w:sz w:val="24"/>
+          <w:szCs w:val="24"/>
+        </w:rPr>
+        <w:t>For instance, t</w:t>
+      </w:r>
+      <w:r>
+        <w:rPr>
+          <w:rFonts w:ascii="Times New Roman" w:hAnsi="Times New Roman" w:cs="Times New Roman"/>
+          <w:sz w:val="24"/>
+          <w:szCs w:val="24"/>
+        </w:rPr>
+        <w:t>he percent difference in price of bitcoin hovers around .1% whereas 0x looks to be triple that and Zenon appears to be 10 times that. This apparent decreas</w:t>
+      </w:r>
+      <w:r>
+        <w:rPr>
+          <w:rFonts w:ascii="Times New Roman" w:hAnsi="Times New Roman" w:cs="Times New Roman"/>
+          <w:sz w:val="24"/>
+          <w:szCs w:val="24"/>
+        </w:rPr>
+        <w:t xml:space="preserve">e in </w:t>
+      </w:r>
+      <w:r>
+        <w:rPr>
+          <w:rFonts w:ascii="Times New Roman" w:hAnsi="Times New Roman" w:cs="Times New Roman"/>
+          <w:sz w:val="24"/>
+          <w:szCs w:val="24"/>
+        </w:rPr>
+        <w:t xml:space="preserve">accuracy </w:t>
+      </w:r>
+      <w:r>
+        <w:rPr>
+          <w:rFonts w:ascii="Times New Roman" w:hAnsi="Times New Roman" w:cs="Times New Roman"/>
+          <w:sz w:val="24"/>
+          <w:szCs w:val="24"/>
+        </w:rPr>
+        <w:t xml:space="preserve">associated </w:t>
+      </w:r>
+      <w:r>
+        <w:rPr>
+          <w:rFonts w:ascii="Times New Roman" w:hAnsi="Times New Roman" w:cs="Times New Roman"/>
+          <w:sz w:val="24"/>
+          <w:szCs w:val="24"/>
+        </w:rPr>
+        <w:t>with less popular coins</w:t>
+      </w:r>
+      <w:r>
+        <w:rPr>
+          <w:rFonts w:ascii="Times New Roman" w:hAnsi="Times New Roman" w:cs="Times New Roman"/>
+          <w:sz w:val="24"/>
+          <w:szCs w:val="24"/>
+        </w:rPr>
+        <w:t xml:space="preserve"> maybe </w:t>
+      </w:r>
+      <w:r>
+        <w:rPr>
+          <w:rFonts w:ascii="Times New Roman" w:hAnsi="Times New Roman" w:cs="Times New Roman"/>
+          <w:sz w:val="24"/>
+          <w:szCs w:val="24"/>
+        </w:rPr>
+        <w:t xml:space="preserve">occurring </w:t>
+      </w:r>
+      <w:r>
+        <w:rPr>
+          <w:rFonts w:ascii="Times New Roman" w:hAnsi="Times New Roman" w:cs="Times New Roman"/>
+          <w:sz w:val="24"/>
+          <w:szCs w:val="24"/>
+        </w:rPr>
+        <w:t xml:space="preserve">because data from lower ranking coins </w:t>
+      </w:r>
+      <w:r>
+        <w:rPr>
+          <w:rFonts w:ascii="Times New Roman" w:hAnsi="Times New Roman" w:cs="Times New Roman"/>
+          <w:sz w:val="24"/>
+          <w:szCs w:val="24"/>
+        </w:rPr>
+        <w:t>is</w:t>
+      </w:r>
+      <w:r>
+        <w:rPr>
+          <w:rFonts w:ascii="Times New Roman" w:hAnsi="Times New Roman" w:cs="Times New Roman"/>
+          <w:sz w:val="24"/>
+          <w:szCs w:val="24"/>
+        </w:rPr>
+        <w:t xml:space="preserve"> less thoroughly</w:t>
+      </w:r>
+      <w:r>
+        <w:rPr>
+          <w:rFonts w:ascii="Times New Roman" w:hAnsi="Times New Roman" w:cs="Times New Roman"/>
+          <w:sz w:val="24"/>
+          <w:szCs w:val="24"/>
+        </w:rPr>
+        <w:t>/often</w:t>
+      </w:r>
+      <w:r>
+        <w:rPr>
+          <w:rFonts w:ascii="Times New Roman" w:hAnsi="Times New Roman" w:cs="Times New Roman"/>
+          <w:sz w:val="24"/>
+          <w:szCs w:val="24"/>
+        </w:rPr>
+        <w:t xml:space="preserve"> tracked and analyzed</w:t>
+      </w:r>
+      <w:r>
+        <w:rPr>
+          <w:rFonts w:ascii="Times New Roman" w:hAnsi="Times New Roman" w:cs="Times New Roman"/>
+          <w:sz w:val="24"/>
+          <w:szCs w:val="24"/>
+        </w:rPr>
+        <w:t xml:space="preserve">; </w:t>
+      </w:r>
+      <w:r>
+        <w:rPr>
+          <w:rFonts w:ascii="Times New Roman" w:hAnsi="Times New Roman" w:cs="Times New Roman"/>
+          <w:sz w:val="24"/>
+          <w:szCs w:val="24"/>
+        </w:rPr>
+        <w:t>possibly</w:t>
+      </w:r>
+      <w:r>
+        <w:rPr>
+          <w:rFonts w:ascii="Times New Roman" w:hAnsi="Times New Roman" w:cs="Times New Roman"/>
+          <w:sz w:val="24"/>
+          <w:szCs w:val="24"/>
+        </w:rPr>
+        <w:t xml:space="preserve"> due</w:t>
+      </w:r>
+      <w:r>
+        <w:rPr>
+          <w:rFonts w:ascii="Times New Roman" w:hAnsi="Times New Roman" w:cs="Times New Roman"/>
+          <w:sz w:val="24"/>
+          <w:szCs w:val="24"/>
+        </w:rPr>
+        <w:t xml:space="preserve"> to it being</w:t>
+      </w:r>
+      <w:r>
+        <w:rPr>
+          <w:rFonts w:ascii="Times New Roman" w:hAnsi="Times New Roman" w:cs="Times New Roman"/>
+          <w:sz w:val="24"/>
+          <w:szCs w:val="24"/>
+        </w:rPr>
+        <w:t xml:space="preserve"> lower </w:t>
+      </w:r>
+      <w:r>
+        <w:rPr>
+          <w:rFonts w:ascii="Times New Roman" w:hAnsi="Times New Roman" w:cs="Times New Roman"/>
+          <w:sz w:val="24"/>
+          <w:szCs w:val="24"/>
+        </w:rPr>
+        <w:t>priority or</w:t>
+      </w:r>
+      <w:r>
+        <w:rPr>
+          <w:rFonts w:ascii="Times New Roman" w:hAnsi="Times New Roman" w:cs="Times New Roman"/>
+          <w:sz w:val="24"/>
+          <w:szCs w:val="24"/>
+        </w:rPr>
+        <w:t xml:space="preserve"> reported</w:t>
+      </w:r>
+      <w:r>
+        <w:rPr>
+          <w:rFonts w:ascii="Times New Roman" w:hAnsi="Times New Roman" w:cs="Times New Roman"/>
+          <w:sz w:val="24"/>
+          <w:szCs w:val="24"/>
+        </w:rPr>
+        <w:t xml:space="preserve"> less</w:t>
+      </w:r>
+      <w:r>
+        <w:rPr>
+          <w:rFonts w:ascii="Times New Roman" w:hAnsi="Times New Roman" w:cs="Times New Roman"/>
+          <w:sz w:val="24"/>
+          <w:szCs w:val="24"/>
+        </w:rPr>
+        <w:t xml:space="preserve"> by tracked exchanges</w:t>
       </w:r>
       <w:r>
         <w:rPr>
@@ -764,6 +1098,7 @@
     <w:p>
       <w:pPr>
         <w:spacing w:line="480" w:lineRule="auto"/>
+        <w:ind w:firstLine="720"/>
         <w:rPr>
           <w:rFonts w:ascii="Times New Roman" w:hAnsi="Times New Roman" w:cs="Times New Roman"/>
           <w:sz w:val="24"/>
@@ -776,7 +1111,203 @@
           <w:sz w:val="24"/>
           <w:szCs w:val="24"/>
         </w:rPr>
-        <w:t xml:space="preserve">Charts illustrating the differences can be found below (charts </w:t>
+        <w:t xml:space="preserve">Another curious thing is that </w:t>
+      </w:r>
+      <w:r>
+        <w:rPr>
+          <w:rFonts w:ascii="Times New Roman" w:hAnsi="Times New Roman" w:cs="Times New Roman"/>
+          <w:sz w:val="24"/>
+          <w:szCs w:val="24"/>
+        </w:rPr>
+        <w:t xml:space="preserve">a lot of </w:t>
+      </w:r>
+      <w:r>
+        <w:rPr>
+          <w:rFonts w:ascii="Times New Roman" w:hAnsi="Times New Roman" w:cs="Times New Roman"/>
+          <w:sz w:val="24"/>
+          <w:szCs w:val="24"/>
+        </w:rPr>
+        <w:t>the</w:t>
+      </w:r>
+      <w:r>
+        <w:rPr>
+          <w:rFonts w:ascii="Times New Roman" w:hAnsi="Times New Roman" w:cs="Times New Roman"/>
+          <w:sz w:val="24"/>
+          <w:szCs w:val="24"/>
+        </w:rPr>
+        <w:t>se</w:t>
+      </w:r>
+      <w:r>
+        <w:rPr>
+          <w:rFonts w:ascii="Times New Roman" w:hAnsi="Times New Roman" w:cs="Times New Roman"/>
+          <w:sz w:val="24"/>
+          <w:szCs w:val="24"/>
+        </w:rPr>
+        <w:t xml:space="preserve"> discrepancies occur in spikes and then are </w:t>
+      </w:r>
+      <w:proofErr w:type="gramStart"/>
+      <w:r>
+        <w:rPr>
+          <w:rFonts w:ascii="Times New Roman" w:hAnsi="Times New Roman" w:cs="Times New Roman"/>
+          <w:sz w:val="24"/>
+          <w:szCs w:val="24"/>
+        </w:rPr>
+        <w:t>fairly constant</w:t>
+      </w:r>
+      <w:proofErr w:type="gramEnd"/>
+      <w:r>
+        <w:rPr>
+          <w:rFonts w:ascii="Times New Roman" w:hAnsi="Times New Roman" w:cs="Times New Roman"/>
+          <w:sz w:val="24"/>
+          <w:szCs w:val="24"/>
+        </w:rPr>
+        <w:t xml:space="preserve"> for a period</w:t>
+      </w:r>
+      <w:r>
+        <w:rPr>
+          <w:rFonts w:ascii="Times New Roman" w:hAnsi="Times New Roman" w:cs="Times New Roman"/>
+          <w:sz w:val="24"/>
+          <w:szCs w:val="24"/>
+        </w:rPr>
+        <w:t xml:space="preserve"> (in all areas but especially</w:t>
+      </w:r>
+      <w:r>
+        <w:rPr>
+          <w:rFonts w:ascii="Times New Roman" w:hAnsi="Times New Roman" w:cs="Times New Roman"/>
+          <w:sz w:val="24"/>
+          <w:szCs w:val="24"/>
+        </w:rPr>
+        <w:t xml:space="preserve"> in</w:t>
+      </w:r>
+      <w:r>
+        <w:rPr>
+          <w:rFonts w:ascii="Times New Roman" w:hAnsi="Times New Roman" w:cs="Times New Roman"/>
+          <w:sz w:val="24"/>
+          <w:szCs w:val="24"/>
+        </w:rPr>
+        <w:t xml:space="preserve"> % difference in price)</w:t>
+      </w:r>
+      <w:r>
+        <w:rPr>
+          <w:rFonts w:ascii="Times New Roman" w:hAnsi="Times New Roman" w:cs="Times New Roman"/>
+          <w:sz w:val="24"/>
+          <w:szCs w:val="24"/>
+        </w:rPr>
+        <w:t xml:space="preserve">. </w:t>
+      </w:r>
+      <w:r>
+        <w:rPr>
+          <w:rFonts w:ascii="Times New Roman" w:hAnsi="Times New Roman" w:cs="Times New Roman"/>
+          <w:sz w:val="24"/>
+          <w:szCs w:val="24"/>
+        </w:rPr>
+        <w:t xml:space="preserve">These spikes seem to correlate with trading volume spikes. I am not sure why this is but hypothesize that the increased magnitude of </w:t>
+      </w:r>
+      <w:r>
+        <w:rPr>
+          <w:rFonts w:ascii="Times New Roman" w:hAnsi="Times New Roman" w:cs="Times New Roman"/>
+          <w:sz w:val="24"/>
+          <w:szCs w:val="24"/>
+        </w:rPr>
+        <w:t>data from</w:t>
+      </w:r>
+      <w:r>
+        <w:rPr>
+          <w:rFonts w:ascii="Times New Roman" w:hAnsi="Times New Roman" w:cs="Times New Roman"/>
+          <w:sz w:val="24"/>
+          <w:szCs w:val="24"/>
+        </w:rPr>
+        <w:t xml:space="preserve"> the</w:t>
+      </w:r>
+      <w:r>
+        <w:rPr>
+          <w:rFonts w:ascii="Times New Roman" w:hAnsi="Times New Roman" w:cs="Times New Roman"/>
+          <w:sz w:val="24"/>
+          <w:szCs w:val="24"/>
+        </w:rPr>
+        <w:t xml:space="preserve"> </w:t>
+      </w:r>
+      <w:r>
+        <w:rPr>
+          <w:rFonts w:ascii="Times New Roman" w:hAnsi="Times New Roman" w:cs="Times New Roman"/>
+          <w:sz w:val="24"/>
+          <w:szCs w:val="24"/>
+        </w:rPr>
+        <w:t>tracked exchanges may exaggerate the differences that arise from the differing methodologies</w:t>
+      </w:r>
+      <w:r>
+        <w:rPr>
+          <w:rFonts w:ascii="Times New Roman" w:hAnsi="Times New Roman" w:cs="Times New Roman"/>
+          <w:sz w:val="24"/>
+          <w:szCs w:val="24"/>
+        </w:rPr>
+        <w:t xml:space="preserve"> employed by the websites</w:t>
+      </w:r>
+      <w:r>
+        <w:rPr>
+          <w:rFonts w:ascii="Times New Roman" w:hAnsi="Times New Roman" w:cs="Times New Roman"/>
+          <w:sz w:val="24"/>
+          <w:szCs w:val="24"/>
+        </w:rPr>
+        <w:t xml:space="preserve"> </w:t>
+      </w:r>
+      <w:r>
+        <w:rPr>
+          <w:rFonts w:ascii="Times New Roman" w:hAnsi="Times New Roman" w:cs="Times New Roman"/>
+          <w:sz w:val="24"/>
+          <w:szCs w:val="24"/>
+        </w:rPr>
+        <w:t>(</w:t>
+      </w:r>
+      <w:r>
+        <w:rPr>
+          <w:rFonts w:ascii="Times New Roman" w:hAnsi="Times New Roman" w:cs="Times New Roman"/>
+          <w:sz w:val="24"/>
+          <w:szCs w:val="24"/>
+        </w:rPr>
+        <w:t>surrounding which exchanges are included and excluded</w:t>
+      </w:r>
+      <w:r>
+        <w:rPr>
+          <w:rFonts w:ascii="Times New Roman" w:hAnsi="Times New Roman" w:cs="Times New Roman"/>
+          <w:sz w:val="24"/>
+          <w:szCs w:val="24"/>
+        </w:rPr>
+        <w:t>).</w:t>
+      </w:r>
+    </w:p>
+    <w:p>
+      <w:pPr>
+        <w:spacing w:line="480" w:lineRule="auto"/>
+        <w:rPr>
+          <w:rFonts w:ascii="Times New Roman" w:hAnsi="Times New Roman" w:cs="Times New Roman"/>
+          <w:sz w:val="24"/>
+          <w:szCs w:val="24"/>
+        </w:rPr>
+      </w:pPr>
+      <w:r>
+        <w:rPr>
+          <w:rFonts w:ascii="Times New Roman" w:hAnsi="Times New Roman" w:cs="Times New Roman"/>
+          <w:sz w:val="24"/>
+          <w:szCs w:val="24"/>
+        </w:rPr>
+        <w:t xml:space="preserve">Charts illustrating </w:t>
+      </w:r>
+      <w:r>
+        <w:rPr>
+          <w:rFonts w:ascii="Times New Roman" w:hAnsi="Times New Roman" w:cs="Times New Roman"/>
+          <w:sz w:val="24"/>
+          <w:szCs w:val="24"/>
+        </w:rPr>
+        <w:t>comparisons between the websites</w:t>
+      </w:r>
+      <w:r>
+        <w:rPr>
+          <w:rFonts w:ascii="Times New Roman" w:hAnsi="Times New Roman" w:cs="Times New Roman"/>
+          <w:sz w:val="24"/>
+          <w:szCs w:val="24"/>
+        </w:rPr>
+        <w:t xml:space="preserve"> can be found below (charts </w:t>
       </w:r>
       <w:r>
         <w:rPr>
@@ -802,17 +1333,70 @@
         </w:rPr>
         <w:t>.</w:t>
       </w:r>
+      <w:r>
+        <w:rPr>
+          <w:rFonts w:ascii="Times New Roman" w:hAnsi="Times New Roman" w:cs="Times New Roman"/>
+          <w:sz w:val="24"/>
+          <w:szCs w:val="24"/>
+        </w:rPr>
+        <w:t xml:space="preserve"> The following charts</w:t>
+      </w:r>
+      <w:r>
+        <w:rPr>
+          <w:rFonts w:ascii="Times New Roman" w:hAnsi="Times New Roman" w:cs="Times New Roman"/>
+          <w:sz w:val="24"/>
+          <w:szCs w:val="24"/>
+        </w:rPr>
+        <w:t xml:space="preserve"> </w:t>
+      </w:r>
+      <w:r>
+        <w:rPr>
+          <w:rFonts w:ascii="Times New Roman" w:hAnsi="Times New Roman" w:cs="Times New Roman"/>
+          <w:sz w:val="24"/>
+          <w:szCs w:val="24"/>
+        </w:rPr>
+        <w:t>cover</w:t>
+      </w:r>
+      <w:r>
+        <w:rPr>
+          <w:rFonts w:ascii="Times New Roman" w:hAnsi="Times New Roman" w:cs="Times New Roman"/>
+          <w:sz w:val="24"/>
+          <w:szCs w:val="24"/>
+        </w:rPr>
+        <w:t xml:space="preserve"> a </w:t>
+      </w:r>
+      <w:r>
+        <w:rPr>
+          <w:rFonts w:ascii="Times New Roman" w:hAnsi="Times New Roman" w:cs="Times New Roman"/>
+          <w:sz w:val="24"/>
+          <w:szCs w:val="24"/>
+        </w:rPr>
+        <w:t xml:space="preserve">time </w:t>
+      </w:r>
+      <w:r>
+        <w:rPr>
+          <w:rFonts w:ascii="Times New Roman" w:hAnsi="Times New Roman" w:cs="Times New Roman"/>
+          <w:sz w:val="24"/>
+          <w:szCs w:val="24"/>
+        </w:rPr>
+        <w:t>span of roughly 50 hours in 15-minute intervals.</w:t>
+      </w:r>
     </w:p>
-    <w:p/>
-    <w:p/>
     <w:p>
+      <w:pPr>
+        <w:spacing w:line="480" w:lineRule="auto"/>
+        <w:rPr>
+          <w:rFonts w:ascii="Times New Roman" w:hAnsi="Times New Roman" w:cs="Times New Roman"/>
+          <w:sz w:val="24"/>
+          <w:szCs w:val="24"/>
+        </w:rPr>
+      </w:pPr>
       <w:r>
         <w:rPr>
           <w:noProof/>
         </w:rPr>
-        <w:lastRenderedPageBreak/>
         <w:drawing>
-          <wp:inline distT="0" distB="0" distL="0" distR="0" wp14:anchorId="36CB2C48" wp14:editId="718A0932">
+          <wp:inline distT="0" distB="0" distL="0" distR="0" wp14:anchorId="374E70D0" wp14:editId="52F80B00">
             <wp:extent cx="2942069" cy="2042160"/>
             <wp:effectExtent l="0" t="0" r="0" b="0"/>
             <wp:docPr id="9" name="Picture 9"/>
@@ -827,7 +1411,7 @@
                     <pic:cNvPicPr/>
                   </pic:nvPicPr>
                   <pic:blipFill>
-                    <a:blip r:embed="rId5" cstate="print">
+                    <a:blip r:embed="rId7" cstate="print">
                       <a:extLst>
                         <a:ext uri="{28A0092B-C50C-407E-A947-70E740481C1C}">
                           <a14:useLocalDpi xmlns:a14="http://schemas.microsoft.com/office/drawing/2010/main" val="0"/>
@@ -841,7 +1425,7 @@
                   <pic:spPr>
                     <a:xfrm>
                       <a:off x="0" y="0"/>
-                      <a:ext cx="2972063" cy="2062980"/>
+                      <a:ext cx="2942069" cy="2042160"/>
                     </a:xfrm>
                     <a:prstGeom prst="rect">
                       <a:avLst/>
@@ -858,7 +1442,7 @@
           <w:noProof/>
         </w:rPr>
         <w:drawing>
-          <wp:inline distT="0" distB="0" distL="0" distR="0" wp14:anchorId="6C113A14" wp14:editId="6BEE0A0C">
+          <wp:inline distT="0" distB="0" distL="0" distR="0" wp14:anchorId="33FBDE67" wp14:editId="372FEB3F">
             <wp:extent cx="2995599" cy="2071637"/>
             <wp:effectExtent l="0" t="0" r="0" b="5080"/>
             <wp:docPr id="11" name="Picture 11"/>
@@ -873,7 +1457,7 @@
                     <pic:cNvPicPr/>
                   </pic:nvPicPr>
                   <pic:blipFill>
-                    <a:blip r:embed="rId6" cstate="print">
+                    <a:blip r:embed="rId8" cstate="print">
                       <a:extLst>
                         <a:ext uri="{28A0092B-C50C-407E-A947-70E740481C1C}">
                           <a14:useLocalDpi xmlns:a14="http://schemas.microsoft.com/office/drawing/2010/main" val="0"/>
@@ -899,12 +1483,15 @@
           </wp:inline>
         </w:drawing>
       </w:r>
+    </w:p>
+    <w:p>
       <w:r>
         <w:rPr>
           <w:noProof/>
         </w:rPr>
+        <w:lastRenderedPageBreak/>
         <w:drawing>
-          <wp:inline distT="0" distB="0" distL="0" distR="0" wp14:anchorId="6D65A43C" wp14:editId="6F5A779F">
+          <wp:inline distT="0" distB="0" distL="0" distR="0" wp14:anchorId="335F322A" wp14:editId="4EC89936">
             <wp:extent cx="2915274" cy="2035709"/>
             <wp:effectExtent l="0" t="0" r="0" b="3175"/>
             <wp:docPr id="12" name="Picture 12"/>
@@ -919,7 +1506,7 @@
                     <pic:cNvPicPr/>
                   </pic:nvPicPr>
                   <pic:blipFill>
-                    <a:blip r:embed="rId7" cstate="print">
+                    <a:blip r:embed="rId9" cstate="print">
                       <a:extLst>
                         <a:ext uri="{28A0092B-C50C-407E-A947-70E740481C1C}">
                           <a14:useLocalDpi xmlns:a14="http://schemas.microsoft.com/office/drawing/2010/main" val="0"/>
@@ -950,7 +1537,7 @@
           <w:noProof/>
         </w:rPr>
         <w:drawing>
-          <wp:inline distT="0" distB="0" distL="0" distR="0" wp14:anchorId="5E83C617" wp14:editId="00534956">
+          <wp:inline distT="0" distB="0" distL="0" distR="0" wp14:anchorId="4F076815" wp14:editId="6A30CC56">
             <wp:extent cx="2939364" cy="2042795"/>
             <wp:effectExtent l="0" t="0" r="0" b="0"/>
             <wp:docPr id="10" name="Picture 10"/>
@@ -965,7 +1552,7 @@
                     <pic:cNvPicPr/>
                   </pic:nvPicPr>
                   <pic:blipFill>
-                    <a:blip r:embed="rId8" cstate="print">
+                    <a:blip r:embed="rId10" cstate="print">
                       <a:extLst>
                         <a:ext uri="{28A0092B-C50C-407E-A947-70E740481C1C}">
                           <a14:useLocalDpi xmlns:a14="http://schemas.microsoft.com/office/drawing/2010/main" val="0"/>
@@ -991,14 +1578,24 @@
           </wp:inline>
         </w:drawing>
       </w:r>
+    </w:p>
+    <w:p>
       <w:r>
         <w:rPr>
           <w:noProof/>
         </w:rPr>
         <w:drawing>
-          <wp:inline distT="0" distB="0" distL="0" distR="0" wp14:anchorId="71F554B0" wp14:editId="24A3784A">
-            <wp:extent cx="3765550" cy="2591230"/>
+          <wp:anchor distT="0" distB="0" distL="114300" distR="114300" simplePos="0" relativeHeight="251658240" behindDoc="0" locked="0" layoutInCell="1" allowOverlap="1" wp14:anchorId="71F554B0" wp14:editId="143ABA47">
+            <wp:simplePos x="0" y="0"/>
+            <wp:positionH relativeFrom="margin">
+              <wp:align>left</wp:align>
+            </wp:positionH>
+            <wp:positionV relativeFrom="paragraph">
+              <wp:posOffset>7620</wp:posOffset>
+            </wp:positionV>
+            <wp:extent cx="3765550" cy="2590800"/>
             <wp:effectExtent l="0" t="0" r="6350" b="0"/>
+            <wp:wrapSquare wrapText="bothSides"/>
             <wp:docPr id="15" name="Picture 15"/>
             <wp:cNvGraphicFramePr>
               <a:graphicFrameLocks xmlns:a="http://schemas.openxmlformats.org/drawingml/2006/main" noChangeAspect="1"/>
@@ -1011,7 +1608,7 @@
                     <pic:cNvPicPr/>
                   </pic:nvPicPr>
                   <pic:blipFill>
-                    <a:blip r:embed="rId9" cstate="print">
+                    <a:blip r:embed="rId11" cstate="print">
                       <a:extLst>
                         <a:ext uri="{28A0092B-C50C-407E-A947-70E740481C1C}">
                           <a14:useLocalDpi xmlns:a14="http://schemas.microsoft.com/office/drawing/2010/main" val="0"/>
@@ -1025,7 +1622,7 @@
                   <pic:spPr>
                     <a:xfrm>
                       <a:off x="0" y="0"/>
-                      <a:ext cx="3844120" cy="2645297"/>
+                      <a:ext cx="3765550" cy="2590800"/>
                     </a:xfrm>
                     <a:prstGeom prst="rect">
                       <a:avLst/>
@@ -1034,10 +1631,11 @@
                 </pic:pic>
               </a:graphicData>
             </a:graphic>
-          </wp:inline>
+          </wp:anchor>
         </w:drawing>
       </w:r>
     </w:p>
+    <w:p/>
     <w:p>
       <w:r>
         <w:rPr>
@@ -1045,7 +1643,7 @@
         </w:rPr>
         <w:lastRenderedPageBreak/>
         <w:drawing>
-          <wp:inline distT="0" distB="0" distL="0" distR="0" wp14:anchorId="4DA135E3" wp14:editId="35F6C812">
+          <wp:inline distT="0" distB="0" distL="0" distR="0" wp14:anchorId="061FCBF7" wp14:editId="0CE06E44">
             <wp:extent cx="3012192" cy="2154555"/>
             <wp:effectExtent l="0" t="0" r="0" b="0"/>
             <wp:docPr id="1" name="Picture 1"/>
@@ -1060,7 +1658,7 @@
                     <pic:cNvPicPr/>
                   </pic:nvPicPr>
                   <pic:blipFill>
-                    <a:blip r:embed="rId10" cstate="print">
+                    <a:blip r:embed="rId12" cstate="print">
                       <a:extLst>
                         <a:ext uri="{28A0092B-C50C-407E-A947-70E740481C1C}">
                           <a14:useLocalDpi xmlns:a14="http://schemas.microsoft.com/office/drawing/2010/main" val="0"/>
@@ -1106,7 +1704,7 @@
                     <pic:cNvPicPr/>
                   </pic:nvPicPr>
                   <pic:blipFill>
-                    <a:blip r:embed="rId11" cstate="print">
+                    <a:blip r:embed="rId13" cstate="print">
                       <a:extLst>
                         <a:ext uri="{28A0092B-C50C-407E-A947-70E740481C1C}">
                           <a14:useLocalDpi xmlns:a14="http://schemas.microsoft.com/office/drawing/2010/main" val="0"/>
@@ -1152,7 +1750,7 @@
                     <pic:cNvPicPr/>
                   </pic:nvPicPr>
                   <pic:blipFill>
-                    <a:blip r:embed="rId12" cstate="print">
+                    <a:blip r:embed="rId14" cstate="print">
                       <a:extLst>
                         <a:ext uri="{28A0092B-C50C-407E-A947-70E740481C1C}">
                           <a14:useLocalDpi xmlns:a14="http://schemas.microsoft.com/office/drawing/2010/main" val="0"/>
@@ -1198,7 +1796,7 @@
                     <pic:cNvPicPr/>
                   </pic:nvPicPr>
                   <pic:blipFill>
-                    <a:blip r:embed="rId13" cstate="print">
+                    <a:blip r:embed="rId15" cstate="print">
                       <a:extLst>
                         <a:ext uri="{28A0092B-C50C-407E-A947-70E740481C1C}">
                           <a14:useLocalDpi xmlns:a14="http://schemas.microsoft.com/office/drawing/2010/main" val="0"/>
@@ -1244,7 +1842,7 @@
                     <pic:cNvPicPr/>
                   </pic:nvPicPr>
                   <pic:blipFill>
-                    <a:blip r:embed="rId14" cstate="print">
+                    <a:blip r:embed="rId16" cstate="print">
                       <a:extLst>
                         <a:ext uri="{28A0092B-C50C-407E-A947-70E740481C1C}">
                           <a14:useLocalDpi xmlns:a14="http://schemas.microsoft.com/office/drawing/2010/main" val="0"/>
@@ -1276,9 +1874,9 @@
         </w:rPr>
         <w:lastRenderedPageBreak/>
         <w:drawing>
-          <wp:inline distT="0" distB="0" distL="0" distR="0" wp14:anchorId="5750D19C" wp14:editId="5B5DACAD">
-            <wp:extent cx="3038159" cy="2151380"/>
-            <wp:effectExtent l="0" t="0" r="0" b="1270"/>
+          <wp:inline distT="0" distB="0" distL="0" distR="0" wp14:anchorId="5750D19C" wp14:editId="1F699DD7">
+            <wp:extent cx="2942590" cy="2083706"/>
+            <wp:effectExtent l="0" t="0" r="0" b="0"/>
             <wp:docPr id="5" name="Picture 5"/>
             <wp:cNvGraphicFramePr>
               <a:graphicFrameLocks xmlns:a="http://schemas.openxmlformats.org/drawingml/2006/main" noChangeAspect="1"/>
@@ -1291,7 +1889,7 @@
                     <pic:cNvPicPr/>
                   </pic:nvPicPr>
                   <pic:blipFill>
-                    <a:blip r:embed="rId15" cstate="print">
+                    <a:blip r:embed="rId17" cstate="print">
                       <a:extLst>
                         <a:ext uri="{28A0092B-C50C-407E-A947-70E740481C1C}">
                           <a14:useLocalDpi xmlns:a14="http://schemas.microsoft.com/office/drawing/2010/main" val="0"/>
@@ -1305,7 +1903,7 @@
                   <pic:spPr>
                     <a:xfrm>
                       <a:off x="0" y="0"/>
-                      <a:ext cx="3048685" cy="2158834"/>
+                      <a:ext cx="2974401" cy="2106232"/>
                     </a:xfrm>
                     <a:prstGeom prst="rect">
                       <a:avLst/>
@@ -1322,8 +1920,8 @@
           <w:noProof/>
         </w:rPr>
         <w:drawing>
-          <wp:inline distT="0" distB="0" distL="0" distR="0" wp14:anchorId="241C00B8" wp14:editId="61546989">
-            <wp:extent cx="2901950" cy="2063919"/>
+          <wp:inline distT="0" distB="0" distL="0" distR="0" wp14:anchorId="241C00B8" wp14:editId="22D304B7">
+            <wp:extent cx="2879090" cy="2047660"/>
             <wp:effectExtent l="0" t="0" r="0" b="0"/>
             <wp:docPr id="7" name="Picture 7"/>
             <wp:cNvGraphicFramePr>
@@ -1337,7 +1935,7 @@
                     <pic:cNvPicPr/>
                   </pic:nvPicPr>
                   <pic:blipFill>
-                    <a:blip r:embed="rId16" cstate="print">
+                    <a:blip r:embed="rId18" cstate="print">
                       <a:extLst>
                         <a:ext uri="{28A0092B-C50C-407E-A947-70E740481C1C}">
                           <a14:useLocalDpi xmlns:a14="http://schemas.microsoft.com/office/drawing/2010/main" val="0"/>
@@ -1351,7 +1949,7 @@
                   <pic:spPr>
                     <a:xfrm>
                       <a:off x="0" y="0"/>
-                      <a:ext cx="2909031" cy="2068955"/>
+                      <a:ext cx="2900957" cy="2063212"/>
                     </a:xfrm>
                     <a:prstGeom prst="rect">
                       <a:avLst/>
@@ -1383,7 +1981,7 @@
                     <pic:cNvPicPr/>
                   </pic:nvPicPr>
                   <pic:blipFill>
-                    <a:blip r:embed="rId17" cstate="print">
+                    <a:blip r:embed="rId19" cstate="print">
                       <a:extLst>
                         <a:ext uri="{28A0092B-C50C-407E-A947-70E740481C1C}">
                           <a14:useLocalDpi xmlns:a14="http://schemas.microsoft.com/office/drawing/2010/main" val="0"/>
@@ -1429,7 +2027,7 @@
                     <pic:cNvPicPr/>
                   </pic:nvPicPr>
                   <pic:blipFill>
-                    <a:blip r:embed="rId18" cstate="print">
+                    <a:blip r:embed="rId20" cstate="print">
                       <a:extLst>
                         <a:ext uri="{28A0092B-C50C-407E-A947-70E740481C1C}">
                           <a14:useLocalDpi xmlns:a14="http://schemas.microsoft.com/office/drawing/2010/main" val="0"/>
@@ -1475,7 +2073,7 @@
                     <pic:cNvPicPr/>
                   </pic:nvPicPr>
                   <pic:blipFill>
-                    <a:blip r:embed="rId19" cstate="print">
+                    <a:blip r:embed="rId21" cstate="print">
                       <a:extLst>
                         <a:ext uri="{28A0092B-C50C-407E-A947-70E740481C1C}">
                           <a14:useLocalDpi xmlns:a14="http://schemas.microsoft.com/office/drawing/2010/main" val="0"/>
@@ -1502,6 +2100,162 @@
         </w:drawing>
       </w:r>
     </w:p>
+    <w:p>
+      <w:r>
+        <w:rPr>
+          <w:noProof/>
+        </w:rPr>
+        <w:lastRenderedPageBreak/>
+        <w:drawing>
+          <wp:inline distT="0" distB="0" distL="0" distR="0" wp14:anchorId="65E19BC8" wp14:editId="746C938D">
+            <wp:extent cx="2903472" cy="1758950"/>
+            <wp:effectExtent l="0" t="0" r="0" b="0"/>
+            <wp:docPr id="16" name="Picture 16"/>
+            <wp:cNvGraphicFramePr>
+              <a:graphicFrameLocks xmlns:a="http://schemas.openxmlformats.org/drawingml/2006/main" noChangeAspect="1"/>
+            </wp:cNvGraphicFramePr>
+            <a:graphic xmlns:a="http://schemas.openxmlformats.org/drawingml/2006/main">
+              <a:graphicData uri="http://schemas.openxmlformats.org/drawingml/2006/picture">
+                <pic:pic xmlns:pic="http://schemas.openxmlformats.org/drawingml/2006/picture">
+                  <pic:nvPicPr>
+                    <pic:cNvPr id="16" name="Picture 16"/>
+                    <pic:cNvPicPr/>
+                  </pic:nvPicPr>
+                  <pic:blipFill>
+                    <a:blip r:embed="rId22" cstate="print">
+                      <a:extLst>
+                        <a:ext uri="{28A0092B-C50C-407E-A947-70E740481C1C}">
+                          <a14:useLocalDpi xmlns:a14="http://schemas.microsoft.com/office/drawing/2010/main" val="0"/>
+                        </a:ext>
+                      </a:extLst>
+                    </a:blip>
+                    <a:stretch>
+                      <a:fillRect/>
+                    </a:stretch>
+                  </pic:blipFill>
+                  <pic:spPr>
+                    <a:xfrm>
+                      <a:off x="0" y="0"/>
+                      <a:ext cx="2923384" cy="1771013"/>
+                    </a:xfrm>
+                    <a:prstGeom prst="rect">
+                      <a:avLst/>
+                    </a:prstGeom>
+                  </pic:spPr>
+                </pic:pic>
+              </a:graphicData>
+            </a:graphic>
+          </wp:inline>
+        </w:drawing>
+      </w:r>
+      <w:r>
+        <w:rPr>
+          <w:noProof/>
+        </w:rPr>
+        <w:drawing>
+          <wp:inline distT="0" distB="0" distL="0" distR="0" wp14:anchorId="60B71597" wp14:editId="7E7855E6">
+            <wp:extent cx="2828117" cy="1682750"/>
+            <wp:effectExtent l="0" t="0" r="0" b="0"/>
+            <wp:docPr id="17" name="Picture 17"/>
+            <wp:cNvGraphicFramePr>
+              <a:graphicFrameLocks xmlns:a="http://schemas.openxmlformats.org/drawingml/2006/main" noChangeAspect="1"/>
+            </wp:cNvGraphicFramePr>
+            <a:graphic xmlns:a="http://schemas.openxmlformats.org/drawingml/2006/main">
+              <a:graphicData uri="http://schemas.openxmlformats.org/drawingml/2006/picture">
+                <pic:pic xmlns:pic="http://schemas.openxmlformats.org/drawingml/2006/picture">
+                  <pic:nvPicPr>
+                    <pic:cNvPr id="17" name="Picture 17"/>
+                    <pic:cNvPicPr/>
+                  </pic:nvPicPr>
+                  <pic:blipFill>
+                    <a:blip r:embed="rId23" cstate="print">
+                      <a:extLst>
+                        <a:ext uri="{28A0092B-C50C-407E-A947-70E740481C1C}">
+                          <a14:useLocalDpi xmlns:a14="http://schemas.microsoft.com/office/drawing/2010/main" val="0"/>
+                        </a:ext>
+                      </a:extLst>
+                    </a:blip>
+                    <a:stretch>
+                      <a:fillRect/>
+                    </a:stretch>
+                  </pic:blipFill>
+                  <pic:spPr>
+                    <a:xfrm>
+                      <a:off x="0" y="0"/>
+                      <a:ext cx="2914584" cy="1734199"/>
+                    </a:xfrm>
+                    <a:prstGeom prst="rect">
+                      <a:avLst/>
+                    </a:prstGeom>
+                  </pic:spPr>
+                </pic:pic>
+              </a:graphicData>
+            </a:graphic>
+          </wp:inline>
+        </w:drawing>
+      </w:r>
+      <w:r>
+        <w:rPr>
+          <w:noProof/>
+        </w:rPr>
+        <w:drawing>
+          <wp:inline distT="0" distB="0" distL="0" distR="0" wp14:anchorId="2970F5AB" wp14:editId="553BF0F9">
+            <wp:extent cx="4290877" cy="2559050"/>
+            <wp:effectExtent l="0" t="0" r="0" b="0"/>
+            <wp:docPr id="18" name="Picture 18"/>
+            <wp:cNvGraphicFramePr>
+              <a:graphicFrameLocks xmlns:a="http://schemas.openxmlformats.org/drawingml/2006/main" noChangeAspect="1"/>
+            </wp:cNvGraphicFramePr>
+            <a:graphic xmlns:a="http://schemas.openxmlformats.org/drawingml/2006/main">
+              <a:graphicData uri="http://schemas.openxmlformats.org/drawingml/2006/picture">
+                <pic:pic xmlns:pic="http://schemas.openxmlformats.org/drawingml/2006/picture">
+                  <pic:nvPicPr>
+                    <pic:cNvPr id="18" name="Picture 18"/>
+                    <pic:cNvPicPr/>
+                  </pic:nvPicPr>
+                  <pic:blipFill>
+                    <a:blip r:embed="rId24" cstate="print">
+                      <a:extLst>
+                        <a:ext uri="{28A0092B-C50C-407E-A947-70E740481C1C}">
+                          <a14:useLocalDpi xmlns:a14="http://schemas.microsoft.com/office/drawing/2010/main" val="0"/>
+                        </a:ext>
+                      </a:extLst>
+                    </a:blip>
+                    <a:stretch>
+                      <a:fillRect/>
+                    </a:stretch>
+                  </pic:blipFill>
+                  <pic:spPr>
+                    <a:xfrm>
+                      <a:off x="0" y="0"/>
+                      <a:ext cx="4354177" cy="2596802"/>
+                    </a:xfrm>
+                    <a:prstGeom prst="rect">
+                      <a:avLst/>
+                    </a:prstGeom>
+                  </pic:spPr>
+                </pic:pic>
+              </a:graphicData>
+            </a:graphic>
+          </wp:inline>
+        </w:drawing>
+      </w:r>
+      <w:r>
+        <w:t xml:space="preserve">   1</w:t>
+      </w:r>
+      <w:r>
+        <w:t>% = .01</w:t>
+      </w:r>
+    </w:p>
+    <w:p/>
+    <w:p/>
+    <w:p/>
+    <w:p/>
+    <w:p/>
+    <w:p/>
+    <w:p/>
+    <w:p/>
+    <w:p/>
     <w:p/>
     <w:p/>
     <w:p/>
@@ -1546,7 +2300,7 @@
       <w:r>
         <w:t xml:space="preserve">, Exchange, Aggregate). Retrieved November 10, 2020, from </w:t>
       </w:r>
-      <w:hyperlink r:id="rId20" w:history="1">
+      <w:hyperlink r:id="rId25" w:history="1">
         <w:r>
           <w:rPr>
             <w:rStyle w:val="Hyperlink"/>
@@ -1581,6 +2335,7 @@
       </w:pPr>
     </w:p>
     <w:sectPr>
+      <w:headerReference w:type="default" r:id="rId26"/>
       <w:pgSz w:w="12240" w:h="15840"/>
       <w:pgMar w:top="1440" w:right="1440" w:bottom="1440" w:left="1440" w:header="720" w:footer="720" w:gutter="0"/>
       <w:cols w:space="720"/>
@@ -1588,6 +2343,109 @@
     </w:sectPr>
   </w:body>
 </w:document>
+</file>
+
+<file path=word/endnotes.xml><?xml version="1.0" encoding="utf-8"?>
+<w:endnotes xmlns:wpc="http://schemas.microsoft.com/office/word/2010/wordprocessingCanvas" xmlns:cx="http://schemas.microsoft.com/office/drawing/2014/chartex" xmlns:cx1="http://schemas.microsoft.com/office/drawing/2015/9/8/chartex" xmlns:cx2="http://schemas.microsoft.com/office/drawing/2015/10/21/chartex" xmlns:cx3="http://schemas.microsoft.com/office/drawing/2016/5/9/chartex" xmlns:cx4="http://schemas.microsoft.com/office/drawing/2016/5/10/chartex" xmlns:cx5="http://schemas.microsoft.com/office/drawing/2016/5/11/chartex" xmlns:cx6="http://schemas.microsoft.com/office/drawing/2016/5/12/chartex" xmlns:cx7="http://schemas.microsoft.com/office/drawing/2016/5/13/chartex" xmlns:cx8="http://schemas.microsoft.com/office/drawing/2016/5/14/chartex" xmlns:mc="http://schemas.openxmlformats.org/markup-compatibility/2006" xmlns:aink="http://schemas.microsoft.com/office/drawing/2016/ink" xmlns:am3d="http://schemas.microsoft.com/office/drawing/2017/model3d" xmlns:o="urn:schemas-microsoft-com:office:office" xmlns:r="http://schemas.openxmlformats.org/officeDocument/2006/relationships" xmlns:m="http://schemas.openxmlformats.org/officeDocument/2006/math" xmlns:v="urn:schemas-microsoft-com:vml" xmlns:wp14="http://schemas.microsoft.com/office/word/2010/wordprocessingDrawing" xmlns:wp="http://schemas.openxmlformats.org/drawingml/2006/wordprocessingDrawing" xmlns:w10="urn:schemas-microsoft-com:office:word" xmlns:w="http://schemas.openxmlformats.org/wordprocessingml/2006/main" xmlns:w14="http://schemas.microsoft.com/office/word/2010/wordml" xmlns:w15="http://schemas.microsoft.com/office/word/2012/wordml" xmlns:w16cex="http://schemas.microsoft.com/office/word/2018/wordml/cex" xmlns:w16cid="http://schemas.microsoft.com/office/word/2016/wordml/cid" xmlns:w16="http://schemas.microsoft.com/office/word/2018/wordml" xmlns:w16se="http://schemas.microsoft.com/office/word/2015/wordml/symex" xmlns:wpg="http://schemas.microsoft.com/office/word/2010/wordprocessingGroup" xmlns:wpi="http://schemas.microsoft.com/office/word/2010/wordprocessingInk" xmlns:wne="http://schemas.microsoft.com/office/word/2006/wordml" xmlns:wps="http://schemas.microsoft.com/office/word/2010/wordprocessingShape" mc:Ignorable="w14 w15 w16se w16cid w16 w16cex wp14">
+  <w:endnote w:type="separator" w:id="-1">
+    <w:p>
+      <w:pPr>
+        <w:spacing w:after="0" w:line="240" w:lineRule="auto"/>
+      </w:pPr>
+      <w:r>
+        <w:separator/>
+      </w:r>
+    </w:p>
+  </w:endnote>
+  <w:endnote w:type="continuationSeparator" w:id="0">
+    <w:p>
+      <w:pPr>
+        <w:spacing w:after="0" w:line="240" w:lineRule="auto"/>
+      </w:pPr>
+      <w:r>
+        <w:continuationSeparator/>
+      </w:r>
+    </w:p>
+  </w:endnote>
+</w:endnotes>
+</file>
+
+<file path=word/footnotes.xml><?xml version="1.0" encoding="utf-8"?>
+<w:footnotes xmlns:wpc="http://schemas.microsoft.com/office/word/2010/wordprocessingCanvas" xmlns:cx="http://schemas.microsoft.com/office/drawing/2014/chartex" xmlns:cx1="http://schemas.microsoft.com/office/drawing/2015/9/8/chartex" xmlns:cx2="http://schemas.microsoft.com/office/drawing/2015/10/21/chartex" xmlns:cx3="http://schemas.microsoft.com/office/drawing/2016/5/9/chartex" xmlns:cx4="http://schemas.microsoft.com/office/drawing/2016/5/10/chartex" xmlns:cx5="http://schemas.microsoft.com/office/drawing/2016/5/11/chartex" xmlns:cx6="http://schemas.microsoft.com/office/drawing/2016/5/12/chartex" xmlns:cx7="http://schemas.microsoft.com/office/drawing/2016/5/13/chartex" xmlns:cx8="http://schemas.microsoft.com/office/drawing/2016/5/14/chartex" xmlns:mc="http://schemas.openxmlformats.org/markup-compatibility/2006" xmlns:aink="http://schemas.microsoft.com/office/drawing/2016/ink" xmlns:am3d="http://schemas.microsoft.com/office/drawing/2017/model3d" xmlns:o="urn:schemas-microsoft-com:office:office" xmlns:r="http://schemas.openxmlformats.org/officeDocument/2006/relationships" xmlns:m="http://schemas.openxmlformats.org/officeDocument/2006/math" xmlns:v="urn:schemas-microsoft-com:vml" xmlns:wp14="http://schemas.microsoft.com/office/word/2010/wordprocessingDrawing" xmlns:wp="http://schemas.openxmlformats.org/drawingml/2006/wordprocessingDrawing" xmlns:w10="urn:schemas-microsoft-com:office:word" xmlns:w="http://schemas.openxmlformats.org/wordprocessingml/2006/main" xmlns:w14="http://schemas.microsoft.com/office/word/2010/wordml" xmlns:w15="http://schemas.microsoft.com/office/word/2012/wordml" xmlns:w16cex="http://schemas.microsoft.com/office/word/2018/wordml/cex" xmlns:w16cid="http://schemas.microsoft.com/office/word/2016/wordml/cid" xmlns:w16="http://schemas.microsoft.com/office/word/2018/wordml" xmlns:w16se="http://schemas.microsoft.com/office/word/2015/wordml/symex" xmlns:wpg="http://schemas.microsoft.com/office/word/2010/wordprocessingGroup" xmlns:wpi="http://schemas.microsoft.com/office/word/2010/wordprocessingInk" xmlns:wne="http://schemas.microsoft.com/office/word/2006/wordml" xmlns:wps="http://schemas.microsoft.com/office/word/2010/wordprocessingShape" mc:Ignorable="w14 w15 w16se w16cid w16 w16cex wp14">
+  <w:footnote w:type="separator" w:id="-1">
+    <w:p>
+      <w:pPr>
+        <w:spacing w:after="0" w:line="240" w:lineRule="auto"/>
+      </w:pPr>
+      <w:r>
+        <w:separator/>
+      </w:r>
+    </w:p>
+  </w:footnote>
+  <w:footnote w:type="continuationSeparator" w:id="0">
+    <w:p>
+      <w:pPr>
+        <w:spacing w:after="0" w:line="240" w:lineRule="auto"/>
+      </w:pPr>
+      <w:r>
+        <w:continuationSeparator/>
+      </w:r>
+    </w:p>
+  </w:footnote>
+</w:footnotes>
+</file>
+
+<file path=word/header1.xml><?xml version="1.0" encoding="utf-8"?>
+<w:hdr xmlns:wpc="http://schemas.microsoft.com/office/word/2010/wordprocessingCanvas" xmlns:cx="http://schemas.microsoft.com/office/drawing/2014/chartex" xmlns:cx1="http://schemas.microsoft.com/office/drawing/2015/9/8/chartex" xmlns:cx2="http://schemas.microsoft.com/office/drawing/2015/10/21/chartex" xmlns:cx3="http://schemas.microsoft.com/office/drawing/2016/5/9/chartex" xmlns:cx4="http://schemas.microsoft.com/office/drawing/2016/5/10/chartex" xmlns:cx5="http://schemas.microsoft.com/office/drawing/2016/5/11/chartex" xmlns:cx6="http://schemas.microsoft.com/office/drawing/2016/5/12/chartex" xmlns:cx7="http://schemas.microsoft.com/office/drawing/2016/5/13/chartex" xmlns:cx8="http://schemas.microsoft.com/office/drawing/2016/5/14/chartex" xmlns:mc="http://schemas.openxmlformats.org/markup-compatibility/2006" xmlns:aink="http://schemas.microsoft.com/office/drawing/2016/ink" xmlns:am3d="http://schemas.microsoft.com/office/drawing/2017/model3d" xmlns:o="urn:schemas-microsoft-com:office:office" xmlns:r="http://schemas.openxmlformats.org/officeDocument/2006/relationships" xmlns:m="http://schemas.openxmlformats.org/officeDocument/2006/math" xmlns:v="urn:schemas-microsoft-com:vml" xmlns:wp14="http://schemas.microsoft.com/office/word/2010/wordprocessingDrawing" xmlns:wp="http://schemas.openxmlformats.org/drawingml/2006/wordprocessingDrawing" xmlns:w10="urn:schemas-microsoft-com:office:word" xmlns:w="http://schemas.openxmlformats.org/wordprocessingml/2006/main" xmlns:w14="http://schemas.microsoft.com/office/word/2010/wordml" xmlns:w15="http://schemas.microsoft.com/office/word/2012/wordml" xmlns:w16cex="http://schemas.microsoft.com/office/word/2018/wordml/cex" xmlns:w16cid="http://schemas.microsoft.com/office/word/2016/wordml/cid" xmlns:w16="http://schemas.microsoft.com/office/word/2018/wordml" xmlns:w16se="http://schemas.microsoft.com/office/word/2015/wordml/symex" xmlns:wpg="http://schemas.microsoft.com/office/word/2010/wordprocessingGroup" xmlns:wpi="http://schemas.microsoft.com/office/word/2010/wordprocessingInk" xmlns:wne="http://schemas.microsoft.com/office/word/2006/wordml" xmlns:wps="http://schemas.microsoft.com/office/word/2010/wordprocessingShape" mc:Ignorable="w14 w15 w16se w16cid w16 w16cex wp14">
+  <w:sdt>
+    <w:sdtPr>
+      <w:id w:val="1309899187"/>
+      <w:docPartObj>
+        <w:docPartGallery w:val="Page Numbers (Top of Page)"/>
+        <w:docPartUnique/>
+      </w:docPartObj>
+    </w:sdtPr>
+    <w:sdtEndPr>
+      <w:rPr>
+        <w:noProof/>
+      </w:rPr>
+    </w:sdtEndPr>
+    <w:sdtContent>
+      <w:p>
+        <w:pPr>
+          <w:pStyle w:val="Header"/>
+          <w:jc w:val="right"/>
+        </w:pPr>
+        <w:r>
+          <w:fldChar w:fldCharType="begin"/>
+        </w:r>
+        <w:r>
+          <w:instrText xml:space="preserve"> PAGE   \* MERGEFORMAT </w:instrText>
+        </w:r>
+        <w:r>
+          <w:fldChar w:fldCharType="separate"/>
+        </w:r>
+        <w:r>
+          <w:rPr>
+            <w:noProof/>
+          </w:rPr>
+          <w:t>2</w:t>
+        </w:r>
+        <w:r>
+          <w:rPr>
+            <w:noProof/>
+          </w:rPr>
+          <w:fldChar w:fldCharType="end"/>
+        </w:r>
+      </w:p>
+    </w:sdtContent>
+  </w:sdt>
+  <w:p>
+    <w:pPr>
+      <w:pStyle w:val="Header"/>
+    </w:pPr>
+  </w:p>
+</w:hdr>
 </file>
 
 <file path=word/numbering.xml><?xml version="1.0" encoding="utf-8"?>
@@ -1810,6 +2668,7 @@
     <w:lsdException w:name="HTML Sample" w:semiHidden="1" w:unhideWhenUsed="1"/>
     <w:lsdException w:name="HTML Typewriter" w:semiHidden="1" w:unhideWhenUsed="1"/>
     <w:lsdException w:name="HTML Variable" w:semiHidden="1" w:unhideWhenUsed="1"/>
+    <w:lsdException w:name="Normal Table" w:semiHidden="1" w:unhideWhenUsed="1"/>
     <w:lsdException w:name="annotation subject" w:semiHidden="1" w:unhideWhenUsed="1"/>
     <w:lsdException w:name="No List" w:semiHidden="1" w:unhideWhenUsed="1"/>
     <w:lsdException w:name="Outline List 1" w:semiHidden="1" w:unhideWhenUsed="1"/>
@@ -1855,9 +2714,11 @@
     <w:lsdException w:name="Table Subtle 1" w:semiHidden="1" w:unhideWhenUsed="1"/>
     <w:lsdException w:name="Table Subtle 2" w:semiHidden="1" w:unhideWhenUsed="1"/>
     <w:lsdException w:name="Table Web 1" w:semiHidden="1" w:unhideWhenUsed="1"/>
+    <w:lsdException w:name="Table Web 2" w:semiHidden="1" w:unhideWhenUsed="1"/>
     <w:lsdException w:name="Table Web 3" w:semiHidden="1" w:unhideWhenUsed="1"/>
     <w:lsdException w:name="Balloon Text" w:semiHidden="1" w:unhideWhenUsed="1"/>
     <w:lsdException w:name="Table Grid" w:uiPriority="39"/>
+    <w:lsdException w:name="Table Theme" w:semiHidden="1" w:unhideWhenUsed="1"/>
     <w:lsdException w:name="Placeholder Text" w:semiHidden="1"/>
     <w:lsdException w:name="No Spacing" w:uiPriority="1" w:qFormat="1"/>
     <w:lsdException w:name="Light Shading" w:uiPriority="60"/>
@@ -2148,6 +3009,50 @@
       <w:color w:val="605E5C"/>
       <w:shd w:val="clear" w:color="auto" w:fill="E1DFDD"/>
     </w:rPr>
+  </w:style>
+  <w:style w:type="paragraph" w:styleId="Header">
+    <w:name w:val="header"/>
+    <w:basedOn w:val="Normal"/>
+    <w:link w:val="HeaderChar"/>
+    <w:uiPriority w:val="99"/>
+    <w:unhideWhenUsed/>
+    <w:rsid w:val="000A0FB4"/>
+    <w:pPr>
+      <w:tabs>
+        <w:tab w:val="center" w:pos="4680"/>
+        <w:tab w:val="right" w:pos="9360"/>
+      </w:tabs>
+      <w:spacing w:after="0" w:line="240" w:lineRule="auto"/>
+    </w:pPr>
+  </w:style>
+  <w:style w:type="character" w:customStyle="1" w:styleId="HeaderChar">
+    <w:name w:val="Header Char"/>
+    <w:basedOn w:val="DefaultParagraphFont"/>
+    <w:link w:val="Header"/>
+    <w:uiPriority w:val="99"/>
+    <w:rsid w:val="000A0FB4"/>
+  </w:style>
+  <w:style w:type="paragraph" w:styleId="Footer">
+    <w:name w:val="footer"/>
+    <w:basedOn w:val="Normal"/>
+    <w:link w:val="FooterChar"/>
+    <w:uiPriority w:val="99"/>
+    <w:unhideWhenUsed/>
+    <w:rsid w:val="000A0FB4"/>
+    <w:pPr>
+      <w:tabs>
+        <w:tab w:val="center" w:pos="4680"/>
+        <w:tab w:val="right" w:pos="9360"/>
+      </w:tabs>
+      <w:spacing w:after="0" w:line="240" w:lineRule="auto"/>
+    </w:pPr>
+  </w:style>
+  <w:style w:type="character" w:customStyle="1" w:styleId="FooterChar">
+    <w:name w:val="Footer Char"/>
+    <w:basedOn w:val="DefaultParagraphFont"/>
+    <w:link w:val="Footer"/>
+    <w:uiPriority w:val="99"/>
+    <w:rsid w:val="000A0FB4"/>
   </w:style>
 </w:styles>
 </file>

</xml_diff>